<commit_message>
add a README file
</commit_message>
<xml_diff>
--- a/report.docx
+++ b/report.docx
@@ -6591,7 +6591,7 @@
         </w:rPr>
         <w:fldChar w:fldCharType="separate"/>
       </w:r>
-      <w:hyperlink w:anchor="_Toc153148991" w:history="1">
+      <w:hyperlink w:anchor="_Toc153149416" w:history="1">
         <w:r>
           <w:rPr>
             <w:rStyle w:val="Hyperlink"/>
@@ -6626,7 +6626,7 @@
             <w:noProof/>
             <w:webHidden/>
           </w:rPr>
-          <w:instrText xml:space="preserve"> PAGEREF _Toc153148991 \h </w:instrText>
+          <w:instrText xml:space="preserve"> PAGEREF _Toc153149416 \h </w:instrText>
         </w:r>
         <w:r>
           <w:rPr>
@@ -6672,7 +6672,7 @@
           <w14:ligatures w14:val="standardContextual"/>
         </w:rPr>
       </w:pPr>
-      <w:hyperlink w:anchor="_Toc153148992" w:history="1">
+      <w:hyperlink w:anchor="_Toc153149417" w:history="1">
         <w:r>
           <w:rPr>
             <w:rStyle w:val="Hyperlink"/>
@@ -6707,7 +6707,7 @@
             <w:noProof/>
             <w:webHidden/>
           </w:rPr>
-          <w:instrText xml:space="preserve"> PAGEREF _Toc153148992 \h </w:instrText>
+          <w:instrText xml:space="preserve"> PAGEREF _Toc153149417 \h </w:instrText>
         </w:r>
         <w:r>
           <w:rPr>
@@ -6753,7 +6753,7 @@
           <w14:ligatures w14:val="standardContextual"/>
         </w:rPr>
       </w:pPr>
-      <w:hyperlink w:anchor="_Toc153148993" w:history="1">
+      <w:hyperlink w:anchor="_Toc153149418" w:history="1">
         <w:r>
           <w:rPr>
             <w:rStyle w:val="Hyperlink"/>
@@ -6788,7 +6788,7 @@
             <w:noProof/>
             <w:webHidden/>
           </w:rPr>
-          <w:instrText xml:space="preserve"> PAGEREF _Toc153148993 \h </w:instrText>
+          <w:instrText xml:space="preserve"> PAGEREF _Toc153149418 \h </w:instrText>
         </w:r>
         <w:r>
           <w:rPr>
@@ -6834,7 +6834,7 @@
           <w14:ligatures w14:val="standardContextual"/>
         </w:rPr>
       </w:pPr>
-      <w:hyperlink w:anchor="_Toc153148994" w:history="1">
+      <w:hyperlink w:anchor="_Toc153149419" w:history="1">
         <w:r>
           <w:rPr>
             <w:rStyle w:val="Hyperlink"/>
@@ -6869,7 +6869,7 @@
             <w:noProof/>
             <w:webHidden/>
           </w:rPr>
-          <w:instrText xml:space="preserve"> PAGEREF _Toc153148994 \h </w:instrText>
+          <w:instrText xml:space="preserve"> PAGEREF _Toc153149419 \h </w:instrText>
         </w:r>
         <w:r>
           <w:rPr>
@@ -6915,7 +6915,7 @@
           <w14:ligatures w14:val="standardContextual"/>
         </w:rPr>
       </w:pPr>
-      <w:hyperlink w:anchor="_Toc153148995" w:history="1">
+      <w:hyperlink w:anchor="_Toc153149420" w:history="1">
         <w:r>
           <w:rPr>
             <w:rStyle w:val="Hyperlink"/>
@@ -6950,7 +6950,7 @@
             <w:noProof/>
             <w:webHidden/>
           </w:rPr>
-          <w:instrText xml:space="preserve"> PAGEREF _Toc153148995 \h </w:instrText>
+          <w:instrText xml:space="preserve"> PAGEREF _Toc153149420 \h </w:instrText>
         </w:r>
         <w:r>
           <w:rPr>
@@ -6996,7 +6996,7 @@
           <w14:ligatures w14:val="standardContextual"/>
         </w:rPr>
       </w:pPr>
-      <w:hyperlink w:anchor="_Toc153148996" w:history="1">
+      <w:hyperlink w:anchor="_Toc153149421" w:history="1">
         <w:r>
           <w:rPr>
             <w:rStyle w:val="Hyperlink"/>
@@ -7031,7 +7031,7 @@
             <w:noProof/>
             <w:webHidden/>
           </w:rPr>
-          <w:instrText xml:space="preserve"> PAGEREF _Toc153148996 \h </w:instrText>
+          <w:instrText xml:space="preserve"> PAGEREF _Toc153149421 \h </w:instrText>
         </w:r>
         <w:r>
           <w:rPr>
@@ -7077,7 +7077,7 @@
           <w14:ligatures w14:val="standardContextual"/>
         </w:rPr>
       </w:pPr>
-      <w:hyperlink w:anchor="_Toc153148997" w:history="1">
+      <w:hyperlink w:anchor="_Toc153149422" w:history="1">
         <w:r>
           <w:rPr>
             <w:rStyle w:val="Hyperlink"/>
@@ -7112,7 +7112,7 @@
             <w:noProof/>
             <w:webHidden/>
           </w:rPr>
-          <w:instrText xml:space="preserve"> PAGEREF _Toc153148997 \h </w:instrText>
+          <w:instrText xml:space="preserve"> PAGEREF _Toc153149422 \h </w:instrText>
         </w:r>
         <w:r>
           <w:rPr>
@@ -7158,7 +7158,7 @@
           <w14:ligatures w14:val="standardContextual"/>
         </w:rPr>
       </w:pPr>
-      <w:hyperlink w:anchor="_Toc153148998" w:history="1">
+      <w:hyperlink w:anchor="_Toc153149423" w:history="1">
         <w:r>
           <w:rPr>
             <w:rStyle w:val="Hyperlink"/>
@@ -7193,7 +7193,7 @@
             <w:noProof/>
             <w:webHidden/>
           </w:rPr>
-          <w:instrText xml:space="preserve"> PAGEREF _Toc153148998 \h </w:instrText>
+          <w:instrText xml:space="preserve"> PAGEREF _Toc153149423 \h </w:instrText>
         </w:r>
         <w:r>
           <w:rPr>
@@ -7239,7 +7239,7 @@
           <w14:ligatures w14:val="standardContextual"/>
         </w:rPr>
       </w:pPr>
-      <w:hyperlink w:anchor="_Toc153148999" w:history="1">
+      <w:hyperlink w:anchor="_Toc153149424" w:history="1">
         <w:r>
           <w:rPr>
             <w:rStyle w:val="Hyperlink"/>
@@ -7274,7 +7274,7 @@
             <w:noProof/>
             <w:webHidden/>
           </w:rPr>
-          <w:instrText xml:space="preserve"> PAGEREF _Toc153148999 \h </w:instrText>
+          <w:instrText xml:space="preserve"> PAGEREF _Toc153149424 \h </w:instrText>
         </w:r>
         <w:r>
           <w:rPr>
@@ -7320,7 +7320,7 @@
           <w14:ligatures w14:val="standardContextual"/>
         </w:rPr>
       </w:pPr>
-      <w:hyperlink w:anchor="_Toc153149000" w:history="1">
+      <w:hyperlink w:anchor="_Toc153149425" w:history="1">
         <w:r>
           <w:rPr>
             <w:rStyle w:val="Hyperlink"/>
@@ -7355,7 +7355,7 @@
             <w:noProof/>
             <w:webHidden/>
           </w:rPr>
-          <w:instrText xml:space="preserve"> PAGEREF _Toc153149000 \h </w:instrText>
+          <w:instrText xml:space="preserve"> PAGEREF _Toc153149425 \h </w:instrText>
         </w:r>
         <w:r>
           <w:rPr>
@@ -7401,7 +7401,7 @@
           <w14:ligatures w14:val="standardContextual"/>
         </w:rPr>
       </w:pPr>
-      <w:hyperlink w:anchor="_Toc153149001" w:history="1">
+      <w:hyperlink w:anchor="_Toc153149426" w:history="1">
         <w:r>
           <w:rPr>
             <w:rStyle w:val="Hyperlink"/>
@@ -7436,7 +7436,7 @@
             <w:noProof/>
             <w:webHidden/>
           </w:rPr>
-          <w:instrText xml:space="preserve"> PAGEREF _Toc153149001 \h </w:instrText>
+          <w:instrText xml:space="preserve"> PAGEREF _Toc153149426 \h </w:instrText>
         </w:r>
         <w:r>
           <w:rPr>
@@ -7482,7 +7482,7 @@
           <w14:ligatures w14:val="standardContextual"/>
         </w:rPr>
       </w:pPr>
-      <w:hyperlink w:anchor="_Toc153149002" w:history="1">
+      <w:hyperlink w:anchor="_Toc153149427" w:history="1">
         <w:r>
           <w:rPr>
             <w:rStyle w:val="Hyperlink"/>
@@ -7517,7 +7517,7 @@
             <w:noProof/>
             <w:webHidden/>
           </w:rPr>
-          <w:instrText xml:space="preserve"> PAGEREF _Toc153149002 \h </w:instrText>
+          <w:instrText xml:space="preserve"> PAGEREF _Toc153149427 \h </w:instrText>
         </w:r>
         <w:r>
           <w:rPr>
@@ -7563,7 +7563,7 @@
           <w14:ligatures w14:val="standardContextual"/>
         </w:rPr>
       </w:pPr>
-      <w:hyperlink w:anchor="_Toc153149003" w:history="1">
+      <w:hyperlink w:anchor="_Toc153149428" w:history="1">
         <w:r>
           <w:rPr>
             <w:rStyle w:val="Hyperlink"/>
@@ -7598,7 +7598,7 @@
             <w:noProof/>
             <w:webHidden/>
           </w:rPr>
-          <w:instrText xml:space="preserve"> PAGEREF _Toc153149003 \h </w:instrText>
+          <w:instrText xml:space="preserve"> PAGEREF _Toc153149428 \h </w:instrText>
         </w:r>
         <w:r>
           <w:rPr>
@@ -7644,7 +7644,7 @@
           <w14:ligatures w14:val="standardContextual"/>
         </w:rPr>
       </w:pPr>
-      <w:hyperlink w:anchor="_Toc153149004" w:history="1">
+      <w:hyperlink w:anchor="_Toc153149429" w:history="1">
         <w:r>
           <w:rPr>
             <w:rStyle w:val="Hyperlink"/>
@@ -7679,7 +7679,7 @@
             <w:noProof/>
             <w:webHidden/>
           </w:rPr>
-          <w:instrText xml:space="preserve"> PAGEREF _Toc153149004 \h </w:instrText>
+          <w:instrText xml:space="preserve"> PAGEREF _Toc153149429 \h </w:instrText>
         </w:r>
         <w:r>
           <w:rPr>
@@ -7712,19 +7712,408 @@
     </w:p>
     <w:p>
       <w:pPr>
-        <w:spacing w:after="200" w:line="276" w:lineRule="auto"/>
-        <w:rPr>
-          <w:sz w:val="26"/>
-          <w:szCs w:val="26"/>
-        </w:rPr>
-      </w:pPr>
-      <w:r>
-        <w:rPr>
-          <w:sz w:val="26"/>
-          <w:szCs w:val="26"/>
-        </w:rPr>
-        <w:fldChar w:fldCharType="end"/>
-      </w:r>
+        <w:pStyle w:val="TableofFigures"/>
+        <w:tabs>
+          <w:tab w:val="right" w:leader="dot" w:pos="8777"/>
+        </w:tabs>
+        <w:rPr>
+          <w:rFonts w:asciiTheme="minorHAnsi" w:eastAsiaTheme="minorEastAsia" w:hAnsiTheme="minorHAnsi"/>
+          <w:noProof/>
+          <w:kern w:val="2"/>
+          <w:sz w:val="22"/>
+          <w:szCs w:val="22"/>
+          <w14:ligatures w14:val="standardContextual"/>
+        </w:rPr>
+      </w:pPr>
+      <w:hyperlink w:anchor="_Toc153149430" w:history="1">
+        <w:r>
+          <w:rPr>
+            <w:rStyle w:val="Hyperlink"/>
+            <w:noProof/>
+          </w:rPr>
+          <w:t>Picture 5</w:t>
+        </w:r>
+        <w:r>
+          <w:rPr>
+            <w:rStyle w:val="Hyperlink"/>
+            <w:noProof/>
+          </w:rPr>
+          <w:noBreakHyphen/>
+          <w:t>3 Trang home của quản trị viên, có thể quản lý nhân viên một cách dễ dàng.</w:t>
+        </w:r>
+        <w:r>
+          <w:rPr>
+            <w:noProof/>
+            <w:webHidden/>
+          </w:rPr>
+          <w:tab/>
+        </w:r>
+        <w:r>
+          <w:rPr>
+            <w:noProof/>
+            <w:webHidden/>
+          </w:rPr>
+          <w:fldChar w:fldCharType="begin"/>
+        </w:r>
+        <w:r>
+          <w:rPr>
+            <w:noProof/>
+            <w:webHidden/>
+          </w:rPr>
+          <w:instrText xml:space="preserve"> PAGEREF _Toc153149430 \h </w:instrText>
+        </w:r>
+        <w:r>
+          <w:rPr>
+            <w:noProof/>
+            <w:webHidden/>
+          </w:rPr>
+        </w:r>
+        <w:r>
+          <w:rPr>
+            <w:noProof/>
+            <w:webHidden/>
+          </w:rPr>
+          <w:fldChar w:fldCharType="separate"/>
+        </w:r>
+        <w:r>
+          <w:rPr>
+            <w:noProof/>
+            <w:webHidden/>
+          </w:rPr>
+          <w:t>49</w:t>
+        </w:r>
+        <w:r>
+          <w:rPr>
+            <w:noProof/>
+            <w:webHidden/>
+          </w:rPr>
+          <w:fldChar w:fldCharType="end"/>
+        </w:r>
+      </w:hyperlink>
+    </w:p>
+    <w:p>
+      <w:pPr>
+        <w:pStyle w:val="TableofFigures"/>
+        <w:tabs>
+          <w:tab w:val="right" w:leader="dot" w:pos="8777"/>
+        </w:tabs>
+        <w:rPr>
+          <w:rFonts w:asciiTheme="minorHAnsi" w:eastAsiaTheme="minorEastAsia" w:hAnsiTheme="minorHAnsi"/>
+          <w:noProof/>
+          <w:kern w:val="2"/>
+          <w:sz w:val="22"/>
+          <w:szCs w:val="22"/>
+          <w14:ligatures w14:val="standardContextual"/>
+        </w:rPr>
+      </w:pPr>
+      <w:hyperlink w:anchor="_Toc153149431" w:history="1">
+        <w:r>
+          <w:rPr>
+            <w:rStyle w:val="Hyperlink"/>
+            <w:noProof/>
+          </w:rPr>
+          <w:t>Picture 5</w:t>
+        </w:r>
+        <w:r>
+          <w:rPr>
+            <w:rStyle w:val="Hyperlink"/>
+            <w:noProof/>
+          </w:rPr>
+          <w:noBreakHyphen/>
+          <w:t>4 Email xác nhận để người dùng tiến hành nhận tài khoản, cho phép đặt lại mật khẩu không cần mật khẩu cũ, có hiệu lực trong 1 phút</w:t>
+        </w:r>
+        <w:r>
+          <w:rPr>
+            <w:noProof/>
+            <w:webHidden/>
+          </w:rPr>
+          <w:tab/>
+        </w:r>
+        <w:r>
+          <w:rPr>
+            <w:noProof/>
+            <w:webHidden/>
+          </w:rPr>
+          <w:fldChar w:fldCharType="begin"/>
+        </w:r>
+        <w:r>
+          <w:rPr>
+            <w:noProof/>
+            <w:webHidden/>
+          </w:rPr>
+          <w:instrText xml:space="preserve"> PAGEREF _Toc153149431 \h </w:instrText>
+        </w:r>
+        <w:r>
+          <w:rPr>
+            <w:noProof/>
+            <w:webHidden/>
+          </w:rPr>
+        </w:r>
+        <w:r>
+          <w:rPr>
+            <w:noProof/>
+            <w:webHidden/>
+          </w:rPr>
+          <w:fldChar w:fldCharType="separate"/>
+        </w:r>
+        <w:r>
+          <w:rPr>
+            <w:noProof/>
+            <w:webHidden/>
+          </w:rPr>
+          <w:t>49</w:t>
+        </w:r>
+        <w:r>
+          <w:rPr>
+            <w:noProof/>
+            <w:webHidden/>
+          </w:rPr>
+          <w:fldChar w:fldCharType="end"/>
+        </w:r>
+      </w:hyperlink>
+    </w:p>
+    <w:p>
+      <w:pPr>
+        <w:pStyle w:val="TableofFigures"/>
+        <w:tabs>
+          <w:tab w:val="right" w:leader="dot" w:pos="8777"/>
+        </w:tabs>
+        <w:rPr>
+          <w:rFonts w:asciiTheme="minorHAnsi" w:eastAsiaTheme="minorEastAsia" w:hAnsiTheme="minorHAnsi"/>
+          <w:noProof/>
+          <w:kern w:val="2"/>
+          <w:sz w:val="22"/>
+          <w:szCs w:val="22"/>
+          <w14:ligatures w14:val="standardContextual"/>
+        </w:rPr>
+      </w:pPr>
+      <w:hyperlink w:anchor="_Toc153149432" w:history="1">
+        <w:r>
+          <w:rPr>
+            <w:rStyle w:val="Hyperlink"/>
+            <w:noProof/>
+          </w:rPr>
+          <w:t>Picture 5</w:t>
+        </w:r>
+        <w:r>
+          <w:rPr>
+            <w:rStyle w:val="Hyperlink"/>
+            <w:noProof/>
+          </w:rPr>
+          <w:noBreakHyphen/>
+          <w:t>5 Hình ảnh mô tả trang đặt mật khẩu</w:t>
+        </w:r>
+        <w:r>
+          <w:rPr>
+            <w:noProof/>
+            <w:webHidden/>
+          </w:rPr>
+          <w:tab/>
+        </w:r>
+        <w:r>
+          <w:rPr>
+            <w:noProof/>
+            <w:webHidden/>
+          </w:rPr>
+          <w:fldChar w:fldCharType="begin"/>
+        </w:r>
+        <w:r>
+          <w:rPr>
+            <w:noProof/>
+            <w:webHidden/>
+          </w:rPr>
+          <w:instrText xml:space="preserve"> PAGEREF _Toc153149432 \h </w:instrText>
+        </w:r>
+        <w:r>
+          <w:rPr>
+            <w:noProof/>
+            <w:webHidden/>
+          </w:rPr>
+        </w:r>
+        <w:r>
+          <w:rPr>
+            <w:noProof/>
+            <w:webHidden/>
+          </w:rPr>
+          <w:fldChar w:fldCharType="separate"/>
+        </w:r>
+        <w:r>
+          <w:rPr>
+            <w:noProof/>
+            <w:webHidden/>
+          </w:rPr>
+          <w:t>50</w:t>
+        </w:r>
+        <w:r>
+          <w:rPr>
+            <w:noProof/>
+            <w:webHidden/>
+          </w:rPr>
+          <w:fldChar w:fldCharType="end"/>
+        </w:r>
+      </w:hyperlink>
+    </w:p>
+    <w:p>
+      <w:pPr>
+        <w:pStyle w:val="TableofFigures"/>
+        <w:tabs>
+          <w:tab w:val="right" w:leader="dot" w:pos="8777"/>
+        </w:tabs>
+        <w:rPr>
+          <w:rFonts w:asciiTheme="minorHAnsi" w:eastAsiaTheme="minorEastAsia" w:hAnsiTheme="minorHAnsi"/>
+          <w:noProof/>
+          <w:kern w:val="2"/>
+          <w:sz w:val="22"/>
+          <w:szCs w:val="22"/>
+          <w14:ligatures w14:val="standardContextual"/>
+        </w:rPr>
+      </w:pPr>
+      <w:hyperlink w:anchor="_Toc153149433" w:history="1">
+        <w:r>
+          <w:rPr>
+            <w:rStyle w:val="Hyperlink"/>
+            <w:noProof/>
+          </w:rPr>
+          <w:t>Picture 5</w:t>
+        </w:r>
+        <w:r>
+          <w:rPr>
+            <w:rStyle w:val="Hyperlink"/>
+            <w:noProof/>
+          </w:rPr>
+          <w:noBreakHyphen/>
+          <w:t>6 Sau khi đặt mật khẩu, người dùng tiến hành đăng nhập.</w:t>
+        </w:r>
+        <w:r>
+          <w:rPr>
+            <w:noProof/>
+            <w:webHidden/>
+          </w:rPr>
+          <w:tab/>
+        </w:r>
+        <w:r>
+          <w:rPr>
+            <w:noProof/>
+            <w:webHidden/>
+          </w:rPr>
+          <w:fldChar w:fldCharType="begin"/>
+        </w:r>
+        <w:r>
+          <w:rPr>
+            <w:noProof/>
+            <w:webHidden/>
+          </w:rPr>
+          <w:instrText xml:space="preserve"> PAGEREF _Toc153149433 \h </w:instrText>
+        </w:r>
+        <w:r>
+          <w:rPr>
+            <w:noProof/>
+            <w:webHidden/>
+          </w:rPr>
+        </w:r>
+        <w:r>
+          <w:rPr>
+            <w:noProof/>
+            <w:webHidden/>
+          </w:rPr>
+          <w:fldChar w:fldCharType="separate"/>
+        </w:r>
+        <w:r>
+          <w:rPr>
+            <w:noProof/>
+            <w:webHidden/>
+          </w:rPr>
+          <w:t>50</w:t>
+        </w:r>
+        <w:r>
+          <w:rPr>
+            <w:noProof/>
+            <w:webHidden/>
+          </w:rPr>
+          <w:fldChar w:fldCharType="end"/>
+        </w:r>
+      </w:hyperlink>
+    </w:p>
+    <w:p>
+      <w:pPr>
+        <w:pStyle w:val="TableofFigures"/>
+        <w:tabs>
+          <w:tab w:val="right" w:leader="dot" w:pos="8777"/>
+        </w:tabs>
+        <w:rPr>
+          <w:rFonts w:asciiTheme="minorHAnsi" w:eastAsiaTheme="minorEastAsia" w:hAnsiTheme="minorHAnsi"/>
+          <w:noProof/>
+          <w:kern w:val="2"/>
+          <w:sz w:val="22"/>
+          <w:szCs w:val="22"/>
+          <w14:ligatures w14:val="standardContextual"/>
+        </w:rPr>
+      </w:pPr>
+      <w:hyperlink w:anchor="_Toc153149434" w:history="1">
+        <w:r>
+          <w:rPr>
+            <w:rStyle w:val="Hyperlink"/>
+            <w:noProof/>
+          </w:rPr>
+          <w:t>Picture 5</w:t>
+        </w:r>
+        <w:r>
+          <w:rPr>
+            <w:rStyle w:val="Hyperlink"/>
+            <w:noProof/>
+          </w:rPr>
+          <w:noBreakHyphen/>
+          <w:t>7 Trang giao diện mẫu, về chức năng thống kê.</w:t>
+        </w:r>
+        <w:r>
+          <w:rPr>
+            <w:noProof/>
+            <w:webHidden/>
+          </w:rPr>
+          <w:tab/>
+        </w:r>
+        <w:r>
+          <w:rPr>
+            <w:noProof/>
+            <w:webHidden/>
+          </w:rPr>
+          <w:fldChar w:fldCharType="begin"/>
+        </w:r>
+        <w:r>
+          <w:rPr>
+            <w:noProof/>
+            <w:webHidden/>
+          </w:rPr>
+          <w:instrText xml:space="preserve"> PAGEREF _Toc153149434 \h </w:instrText>
+        </w:r>
+        <w:r>
+          <w:rPr>
+            <w:noProof/>
+            <w:webHidden/>
+          </w:rPr>
+        </w:r>
+        <w:r>
+          <w:rPr>
+            <w:noProof/>
+            <w:webHidden/>
+          </w:rPr>
+          <w:fldChar w:fldCharType="separate"/>
+        </w:r>
+        <w:r>
+          <w:rPr>
+            <w:noProof/>
+            <w:webHidden/>
+          </w:rPr>
+          <w:t>51</w:t>
+        </w:r>
+        <w:r>
+          <w:rPr>
+            <w:noProof/>
+            <w:webHidden/>
+          </w:rPr>
+          <w:fldChar w:fldCharType="end"/>
+        </w:r>
+      </w:hyperlink>
     </w:p>
     <w:p>
       <w:pPr>
@@ -7737,7 +8126,12 @@
         </w:rPr>
       </w:pPr>
       <w:r>
-        <w:br w:type="page"/>
+        <w:rPr>
+          <w:sz w:val="26"/>
+          <w:szCs w:val="26"/>
+        </w:rPr>
+        <w:lastRenderedPageBreak/>
+        <w:fldChar w:fldCharType="end"/>
       </w:r>
     </w:p>
     <w:p>
@@ -7754,8 +8148,16 @@
       </w:pPr>
       <w:bookmarkStart w:id="2" w:name="_Toc153145852"/>
       <w:r>
-        <w:lastRenderedPageBreak/>
-        <w:t xml:space="preserve">DANH MỤC </w:t>
+        <w:t>DA</w:t>
+      </w:r>
+      <w:r>
+        <w:rPr>
+          <w:lang w:val="en-US"/>
+        </w:rPr>
+        <w:t>N</w:t>
+      </w:r>
+      <w:r>
+        <w:t xml:space="preserve">H MỤC </w:t>
       </w:r>
       <w:r>
         <w:rPr>
@@ -10164,7 +10566,7 @@
         <w:pStyle w:val="Caption"/>
         <w:spacing w:line="360" w:lineRule="auto"/>
       </w:pPr>
-      <w:bookmarkStart w:id="13" w:name="_Toc153148991"/>
+      <w:bookmarkStart w:id="13" w:name="_Toc153149416"/>
       <w:r>
         <w:t xml:space="preserve">Picture </w:t>
       </w:r>
@@ -10357,7 +10759,7 @@
       <w:pPr>
         <w:pStyle w:val="Caption"/>
       </w:pPr>
-      <w:bookmarkStart w:id="16" w:name="_Toc153148992"/>
+      <w:bookmarkStart w:id="16" w:name="_Toc153149417"/>
       <w:r>
         <w:t xml:space="preserve">Picture </w:t>
       </w:r>
@@ -28831,7 +29233,7 @@
       <w:pPr>
         <w:pStyle w:val="Caption"/>
       </w:pPr>
-      <w:bookmarkStart w:id="64" w:name="_Toc153148993"/>
+      <w:bookmarkStart w:id="64" w:name="_Toc153149418"/>
       <w:r>
         <w:t xml:space="preserve">Picture </w:t>
       </w:r>
@@ -28920,7 +29322,7 @@
       <w:pPr>
         <w:pStyle w:val="Caption"/>
       </w:pPr>
-      <w:bookmarkStart w:id="66" w:name="_Toc153148994"/>
+      <w:bookmarkStart w:id="66" w:name="_Toc153149419"/>
       <w:r>
         <w:t xml:space="preserve">Picture </w:t>
       </w:r>
@@ -29009,7 +29411,7 @@
       <w:pPr>
         <w:pStyle w:val="Caption"/>
       </w:pPr>
-      <w:bookmarkStart w:id="68" w:name="_Toc153148995"/>
+      <w:bookmarkStart w:id="68" w:name="_Toc153149420"/>
       <w:r>
         <w:t xml:space="preserve">Picture </w:t>
       </w:r>
@@ -29100,7 +29502,7 @@
       <w:pPr>
         <w:pStyle w:val="Caption"/>
       </w:pPr>
-      <w:bookmarkStart w:id="70" w:name="_Toc153148996"/>
+      <w:bookmarkStart w:id="70" w:name="_Toc153149421"/>
       <w:r>
         <w:t xml:space="preserve">Picture </w:t>
       </w:r>
@@ -29192,7 +29594,7 @@
       <w:pPr>
         <w:pStyle w:val="Caption"/>
       </w:pPr>
-      <w:bookmarkStart w:id="72" w:name="_Toc153148997"/>
+      <w:bookmarkStart w:id="72" w:name="_Toc153149422"/>
       <w:r>
         <w:t xml:space="preserve">Picture </w:t>
       </w:r>
@@ -29291,7 +29693,7 @@
       <w:pPr>
         <w:pStyle w:val="Caption"/>
       </w:pPr>
-      <w:bookmarkStart w:id="75" w:name="_Toc153148998"/>
+      <w:bookmarkStart w:id="75" w:name="_Toc153149423"/>
       <w:r>
         <w:t xml:space="preserve">Picture </w:t>
       </w:r>
@@ -29379,7 +29781,7 @@
       <w:pPr>
         <w:pStyle w:val="Caption"/>
       </w:pPr>
-      <w:bookmarkStart w:id="77" w:name="_Toc153148999"/>
+      <w:bookmarkStart w:id="77" w:name="_Toc153149424"/>
       <w:r>
         <w:t xml:space="preserve">Picture </w:t>
       </w:r>
@@ -29468,7 +29870,7 @@
       <w:pPr>
         <w:pStyle w:val="Caption"/>
       </w:pPr>
-      <w:bookmarkStart w:id="79" w:name="_Toc153149000"/>
+      <w:bookmarkStart w:id="79" w:name="_Toc153149425"/>
       <w:r>
         <w:t xml:space="preserve">Picture </w:t>
       </w:r>
@@ -29557,7 +29959,7 @@
       <w:pPr>
         <w:pStyle w:val="Caption"/>
       </w:pPr>
-      <w:bookmarkStart w:id="81" w:name="_Toc153149001"/>
+      <w:bookmarkStart w:id="81" w:name="_Toc153149426"/>
       <w:r>
         <w:t xml:space="preserve">Picture </w:t>
       </w:r>
@@ -29647,7 +30049,7 @@
       <w:pPr>
         <w:pStyle w:val="Caption"/>
       </w:pPr>
-      <w:bookmarkStart w:id="83" w:name="_Toc153149002"/>
+      <w:bookmarkStart w:id="83" w:name="_Toc153149427"/>
       <w:r>
         <w:t xml:space="preserve">Picture </w:t>
       </w:r>
@@ -30163,7 +30565,7 @@
         <w:pStyle w:val="Caption"/>
         <w:jc w:val="left"/>
       </w:pPr>
-      <w:bookmarkStart w:id="95" w:name="_Toc153149003"/>
+      <w:bookmarkStart w:id="95" w:name="_Toc153149428"/>
       <w:r>
         <w:t xml:space="preserve">Picture </w:t>
       </w:r>
@@ -30243,7 +30645,7 @@
         <w:pStyle w:val="Caption"/>
         <w:jc w:val="left"/>
       </w:pPr>
-      <w:bookmarkStart w:id="97" w:name="_Toc153149004"/>
+      <w:bookmarkStart w:id="97" w:name="_Toc153149429"/>
       <w:r>
         <w:t xml:space="preserve">Picture </w:t>
       </w:r>
@@ -30324,6 +30726,7 @@
         <w:pStyle w:val="Caption"/>
         <w:jc w:val="left"/>
       </w:pPr>
+      <w:bookmarkStart w:id="99" w:name="_Toc153149430"/>
       <w:r>
         <w:t xml:space="preserve">Picture </w:t>
       </w:r>
@@ -30352,13 +30755,14 @@
       <w:r>
         <w:t>Trang home của quản trị viên, có thể quản lý nhân viên một cách dễ dàng.</w:t>
       </w:r>
+      <w:bookmarkEnd w:id="99"/>
     </w:p>
     <w:p/>
     <w:p>
       <w:pPr>
         <w:keepNext/>
       </w:pPr>
-      <w:bookmarkStart w:id="99" w:name="_Toc153145722"/>
+      <w:bookmarkStart w:id="100" w:name="_Toc153145722"/>
       <w:r>
         <w:rPr>
           <w:noProof/>
@@ -30399,13 +30803,14 @@
           </wp:inline>
         </w:drawing>
       </w:r>
-      <w:bookmarkEnd w:id="99"/>
+      <w:bookmarkEnd w:id="100"/>
     </w:p>
     <w:p>
       <w:pPr>
         <w:pStyle w:val="Caption"/>
         <w:jc w:val="left"/>
       </w:pPr>
+      <w:bookmarkStart w:id="101" w:name="_Toc153149431"/>
       <w:r>
         <w:t xml:space="preserve">Picture </w:t>
       </w:r>
@@ -30434,12 +30839,13 @@
       <w:r>
         <w:t>Email xác nhận để người dùng tiến hành nhận tài khoản, cho phép đặt lại mật khẩu không cần mật khẩu cũ, có hiệu lực trong 1 phút</w:t>
       </w:r>
+      <w:bookmarkEnd w:id="101"/>
     </w:p>
     <w:p>
       <w:pPr>
         <w:keepNext/>
       </w:pPr>
-      <w:bookmarkStart w:id="100" w:name="_Toc153145723"/>
+      <w:bookmarkStart w:id="102" w:name="_Toc153145723"/>
       <w:r>
         <w:rPr>
           <w:noProof/>
@@ -30481,13 +30887,14 @@
           </wp:inline>
         </w:drawing>
       </w:r>
-      <w:bookmarkEnd w:id="100"/>
+      <w:bookmarkEnd w:id="102"/>
     </w:p>
     <w:p>
       <w:pPr>
         <w:pStyle w:val="Caption"/>
         <w:jc w:val="left"/>
       </w:pPr>
+      <w:bookmarkStart w:id="103" w:name="_Toc153149432"/>
       <w:r>
         <w:t xml:space="preserve">Picture </w:t>
       </w:r>
@@ -30516,13 +30923,14 @@
       <w:r>
         <w:t>Hình ảnh mô tả trang đặt mật khẩu</w:t>
       </w:r>
+      <w:bookmarkEnd w:id="103"/>
     </w:p>
     <w:p/>
     <w:p>
       <w:pPr>
         <w:keepNext/>
       </w:pPr>
-      <w:bookmarkStart w:id="101" w:name="_Toc153145724"/>
+      <w:bookmarkStart w:id="104" w:name="_Toc153145724"/>
       <w:r>
         <w:rPr>
           <w:noProof/>
@@ -30563,13 +30971,14 @@
           </wp:inline>
         </w:drawing>
       </w:r>
-      <w:bookmarkEnd w:id="101"/>
+      <w:bookmarkEnd w:id="104"/>
     </w:p>
     <w:p>
       <w:pPr>
         <w:pStyle w:val="Caption"/>
         <w:jc w:val="left"/>
       </w:pPr>
+      <w:bookmarkStart w:id="105" w:name="_Toc153149433"/>
       <w:r>
         <w:t xml:space="preserve">Picture </w:t>
       </w:r>
@@ -30598,6 +31007,7 @@
       <w:r>
         <w:t>Sau khi đặt mật khẩu, người dùng tiến hành đăng nhập.</w:t>
       </w:r>
+      <w:bookmarkEnd w:id="105"/>
     </w:p>
     <w:p>
       <w:pPr>
@@ -30647,6 +31057,7 @@
         <w:pStyle w:val="Caption"/>
         <w:jc w:val="left"/>
       </w:pPr>
+      <w:bookmarkStart w:id="106" w:name="_Toc153149434"/>
       <w:r>
         <w:t xml:space="preserve">Picture </w:t>
       </w:r>
@@ -30675,21 +31086,22 @@
       <w:r>
         <w:t>Trang giao diện mẫu, về chức năng thống kê.</w:t>
       </w:r>
+      <w:bookmarkEnd w:id="106"/>
     </w:p>
     <w:p>
       <w:pPr>
         <w:pStyle w:val="Heading1"/>
       </w:pPr>
-      <w:bookmarkStart w:id="102" w:name="_Toc153145726"/>
-      <w:bookmarkStart w:id="103" w:name="_Toc153145906"/>
+      <w:bookmarkStart w:id="107" w:name="_Toc153145726"/>
+      <w:bookmarkStart w:id="108" w:name="_Toc153145906"/>
       <w:r>
         <w:rPr>
           <w:lang w:val="en-US"/>
         </w:rPr>
         <w:t>KẾT LUẬN</w:t>
       </w:r>
-      <w:bookmarkEnd w:id="102"/>
-      <w:bookmarkEnd w:id="103"/>
+      <w:bookmarkEnd w:id="107"/>
+      <w:bookmarkEnd w:id="108"/>
     </w:p>
     <w:p>
       <w:pPr>
@@ -30702,14 +31114,14 @@
       <w:r>
         <w:br w:type="page"/>
       </w:r>
-      <w:bookmarkStart w:id="104" w:name="_Toc153145727"/>
-      <w:bookmarkStart w:id="105" w:name="_Toc153145907"/>
+      <w:bookmarkStart w:id="109" w:name="_Toc153145727"/>
+      <w:bookmarkStart w:id="110" w:name="_Toc153145907"/>
       <w:r>
         <w:lastRenderedPageBreak/>
         <w:t>TÀI LIỆU THAM KHẢO</w:t>
       </w:r>
-      <w:bookmarkEnd w:id="104"/>
-      <w:bookmarkEnd w:id="105"/>
+      <w:bookmarkEnd w:id="109"/>
+      <w:bookmarkEnd w:id="110"/>
     </w:p>
     <w:p>
       <w:pPr>

</xml_diff>